<commit_message>
fixed a user story
</commit_message>
<xml_diff>
--- a/Documentation/User_stories_Mediaan.docx
+++ b/Documentation/User_stories_Mediaan.docx
@@ -544,15 +544,7 @@
         <w:rPr>
           <w:lang w:val="en-GB"/>
         </w:rPr>
-        <w:t xml:space="preserve">n </w:t>
-      </w:r>
-      <w:r>
-        <w:rPr>
-          <w:b/>
-          <w:bCs/>
-          <w:lang w:val="en-GB"/>
-        </w:rPr>
-        <w:t xml:space="preserve">external </w:t>
+        <w:t xml:space="preserve"> </w:t>
       </w:r>
       <w:r>
         <w:rPr>

</xml_diff>

<commit_message>
adding architecture design and updates final version of user stories
</commit_message>
<xml_diff>
--- a/Documentation/User_stories_Mediaan.docx
+++ b/Documentation/User_stories_Mediaan.docx
@@ -151,27 +151,6 @@
           <w:lang w:val="en-GB"/>
         </w:rPr>
         <w:t>pay my stay with generated payment link that has different payment methods online</w:t>
-      </w:r>
-      <w:r>
-        <w:rPr>
-          <w:lang w:val="en-GB"/>
-        </w:rPr>
-        <w:t xml:space="preserve"> (</w:t>
-      </w:r>
-      <w:hyperlink r:id="rId5" w:history="1">
-        <w:r>
-          <w:rPr>
-            <w:rStyle w:val="Hyperlink"/>
-            <w:lang w:val="en-GB"/>
-          </w:rPr>
-          <w:t>https://www.mollie.com/payments</w:t>
-        </w:r>
-      </w:hyperlink>
-      <w:r>
-        <w:rPr>
-          <w:lang w:val="en-GB"/>
-        </w:rPr>
-        <w:t>)</w:t>
       </w:r>
       <w:r>
         <w:rPr>

</xml_diff>